<commit_message>
fix more bugs of prompt
</commit_message>
<xml_diff>
--- a/temp/document_updated.docx
+++ b/temp/document_updated.docx
@@ -2928,7 +2928,7 @@
         <w:pStyle w:val="ICCEHeading2"/>
       </w:pPr>
       <w:r>
-        <w:t xml:space="preserve">Research Approach: {This section outlines the research approach used in the study, including the research design, data collection methods, and data analysis procedures.} </w:t>
+        <w:t>Research Approach: {This section outlines the research approach used in the study, including the research design, data collection methods, and data analysis procedures.}</w:t>
       </w:r>
     </w:p>
     <w:p>
@@ -4153,8 +4153,6 @@
           <w:szCs w:val="18"/>
         </w:rPr>
         <w:t>private double balance;</w:t>
-        <w:br/>
-        <w:br/>
       </w:r>
     </w:p>
     <w:p>
@@ -4190,510 +4188,6 @@
           <w:szCs w:val="18"/>
         </w:rPr>
         <w:t>public Account(String accountNumber) {</w:t>
-        <w:br/>
-        <w:br/>
-        <w:br/>
-        <w:br/>
-        <w:br/>
-        <w:br/>
-        <w:br/>
-        <w:br/>
-        <w:br/>
-        <w:br/>
-        <w:br/>
-        <w:br/>
-        <w:br/>
-        <w:br/>
-        <w:br/>
-        <w:br/>
-        <w:br/>
-        <w:br/>
-        <w:br/>
-        <w:br/>
-        <w:br/>
-        <w:br/>
-        <w:br/>
-        <w:br/>
-        <w:br/>
-        <w:br/>
-        <w:br/>
-        <w:br/>
-        <w:br/>
-        <w:br/>
-        <w:br/>
-        <w:br/>
-        <w:br/>
-        <w:br/>
-        <w:br/>
-        <w:br/>
-        <w:br/>
-        <w:br/>
-        <w:br/>
-        <w:br/>
-        <w:br/>
-        <w:br/>
-        <w:br/>
-        <w:br/>
-        <w:br/>
-        <w:br/>
-        <w:br/>
-        <w:br/>
-        <w:br/>
-        <w:br/>
-        <w:br/>
-        <w:br/>
-        <w:br/>
-        <w:br/>
-        <w:br/>
-        <w:br/>
-        <w:br/>
-        <w:br/>
-        <w:br/>
-        <w:br/>
-        <w:br/>
-        <w:br/>
-        <w:br/>
-        <w:br/>
-        <w:br/>
-        <w:br/>
-        <w:br/>
-        <w:br/>
-        <w:br/>
-        <w:br/>
-        <w:br/>
-        <w:br/>
-        <w:br/>
-        <w:br/>
-        <w:br/>
-        <w:br/>
-        <w:br/>
-        <w:br/>
-        <w:br/>
-        <w:br/>
-        <w:br/>
-        <w:br/>
-        <w:br/>
-        <w:br/>
-        <w:br/>
-        <w:br/>
-        <w:br/>
-        <w:br/>
-        <w:br/>
-        <w:br/>
-        <w:br/>
-        <w:br/>
-        <w:br/>
-        <w:br/>
-        <w:br/>
-        <w:br/>
-        <w:br/>
-        <w:br/>
-        <w:br/>
-        <w:br/>
-        <w:br/>
-        <w:br/>
-        <w:br/>
-        <w:br/>
-        <w:br/>
-        <w:br/>
-        <w:br/>
-        <w:br/>
-        <w:br/>
-        <w:br/>
-        <w:br/>
-        <w:br/>
-        <w:br/>
-        <w:br/>
-        <w:br/>
-        <w:br/>
-        <w:br/>
-        <w:br/>
-        <w:br/>
-        <w:br/>
-        <w:br/>
-        <w:br/>
-        <w:br/>
-        <w:br/>
-        <w:br/>
-        <w:br/>
-        <w:br/>
-        <w:br/>
-        <w:br/>
-        <w:br/>
-        <w:br/>
-        <w:br/>
-        <w:br/>
-        <w:br/>
-        <w:br/>
-        <w:br/>
-        <w:br/>
-        <w:br/>
-        <w:br/>
-        <w:br/>
-        <w:br/>
-        <w:br/>
-        <w:br/>
-        <w:br/>
-        <w:br/>
-        <w:br/>
-        <w:br/>
-        <w:br/>
-        <w:br/>
-        <w:br/>
-        <w:br/>
-        <w:br/>
-        <w:br/>
-        <w:br/>
-        <w:br/>
-        <w:br/>
-        <w:br/>
-        <w:br/>
-        <w:br/>
-        <w:br/>
-        <w:br/>
-        <w:br/>
-        <w:br/>
-        <w:br/>
-        <w:br/>
-        <w:br/>
-        <w:br/>
-        <w:br/>
-        <w:br/>
-        <w:br/>
-        <w:br/>
-        <w:br/>
-        <w:br/>
-        <w:br/>
-        <w:br/>
-        <w:br/>
-        <w:br/>
-        <w:br/>
-        <w:br/>
-        <w:br/>
-        <w:br/>
-        <w:br/>
-        <w:br/>
-        <w:br/>
-        <w:br/>
-        <w:br/>
-        <w:br/>
-        <w:br/>
-        <w:br/>
-        <w:br/>
-        <w:br/>
-        <w:br/>
-        <w:br/>
-        <w:br/>
-        <w:br/>
-        <w:br/>
-        <w:br/>
-        <w:br/>
-        <w:br/>
-        <w:br/>
-        <w:br/>
-        <w:br/>
-        <w:br/>
-        <w:br/>
-        <w:br/>
-        <w:br/>
-        <w:br/>
-        <w:br/>
-        <w:br/>
-        <w:br/>
-        <w:br/>
-        <w:br/>
-        <w:br/>
-        <w:br/>
-        <w:br/>
-        <w:br/>
-        <w:br/>
-        <w:br/>
-        <w:br/>
-        <w:br/>
-        <w:br/>
-        <w:br/>
-        <w:br/>
-        <w:br/>
-        <w:br/>
-        <w:br/>
-        <w:br/>
-        <w:br/>
-        <w:br/>
-        <w:br/>
-        <w:br/>
-        <w:br/>
-        <w:br/>
-        <w:br/>
-        <w:br/>
-        <w:br/>
-        <w:br/>
-        <w:br/>
-        <w:br/>
-        <w:br/>
-        <w:br/>
-        <w:br/>
-        <w:br/>
-        <w:br/>
-        <w:br/>
-        <w:br/>
-        <w:br/>
-        <w:br/>
-        <w:br/>
-        <w:br/>
-        <w:br/>
-        <w:br/>
-        <w:br/>
-        <w:br/>
-        <w:br/>
-        <w:br/>
-        <w:br/>
-        <w:br/>
-        <w:br/>
-        <w:br/>
-        <w:br/>
-        <w:br/>
-        <w:br/>
-        <w:br/>
-        <w:br/>
-        <w:br/>
-        <w:br/>
-        <w:br/>
-        <w:br/>
-        <w:br/>
-        <w:br/>
-        <w:br/>
-        <w:br/>
-        <w:br/>
-        <w:br/>
-        <w:br/>
-        <w:br/>
-        <w:br/>
-        <w:br/>
-        <w:br/>
-        <w:br/>
-        <w:br/>
-        <w:br/>
-        <w:br/>
-        <w:br/>
-        <w:br/>
-        <w:br/>
-        <w:br/>
-        <w:br/>
-        <w:br/>
-        <w:br/>
-        <w:br/>
-        <w:br/>
-        <w:br/>
-        <w:br/>
-        <w:br/>
-        <w:br/>
-        <w:br/>
-        <w:br/>
-        <w:br/>
-        <w:br/>
-        <w:br/>
-        <w:br/>
-        <w:br/>
-        <w:br/>
-        <w:br/>
-        <w:br/>
-        <w:br/>
-        <w:br/>
-        <w:br/>
-        <w:br/>
-        <w:br/>
-        <w:br/>
-        <w:br/>
-        <w:br/>
-        <w:br/>
-        <w:br/>
-        <w:br/>
-        <w:br/>
-        <w:br/>
-        <w:br/>
-        <w:br/>
-        <w:br/>
-        <w:br/>
-        <w:br/>
-        <w:br/>
-        <w:br/>
-        <w:br/>
-        <w:br/>
-        <w:br/>
-        <w:br/>
-        <w:br/>
-        <w:br/>
-        <w:br/>
-        <w:br/>
-        <w:br/>
-        <w:br/>
-        <w:br/>
-        <w:br/>
-        <w:br/>
-        <w:br/>
-        <w:br/>
-        <w:br/>
-        <w:br/>
-        <w:br/>
-        <w:br/>
-        <w:br/>
-        <w:br/>
-        <w:br/>
-        <w:br/>
-        <w:br/>
-        <w:br/>
-        <w:br/>
-        <w:br/>
-        <w:br/>
-        <w:br/>
-        <w:br/>
-        <w:br/>
-        <w:br/>
-        <w:br/>
-        <w:br/>
-        <w:br/>
-        <w:br/>
-        <w:br/>
-        <w:br/>
-        <w:br/>
-        <w:br/>
-        <w:br/>
-        <w:br/>
-        <w:br/>
-        <w:br/>
-        <w:br/>
-        <w:br/>
-        <w:br/>
-        <w:br/>
-        <w:br/>
-        <w:br/>
-        <w:br/>
-        <w:br/>
-        <w:br/>
-        <w:br/>
-        <w:br/>
-        <w:br/>
-        <w:br/>
-        <w:br/>
-        <w:br/>
-        <w:br/>
-        <w:br/>
-        <w:br/>
-        <w:br/>
-        <w:br/>
-        <w:br/>
-        <w:br/>
-        <w:br/>
-        <w:br/>
-        <w:br/>
-        <w:br/>
-        <w:br/>
-        <w:br/>
-        <w:br/>
-        <w:br/>
-        <w:br/>
-        <w:br/>
-        <w:br/>
-        <w:br/>
-        <w:br/>
-        <w:br/>
-        <w:br/>
-        <w:br/>
-        <w:br/>
-        <w:br/>
-        <w:br/>
-        <w:br/>
-        <w:br/>
-        <w:br/>
-        <w:br/>
-        <w:br/>
-        <w:br/>
-        <w:br/>
-        <w:br/>
-        <w:br/>
-        <w:br/>
-        <w:br/>
-        <w:br/>
-        <w:br/>
-        <w:br/>
-        <w:br/>
-        <w:br/>
-        <w:br/>
-        <w:br/>
-        <w:br/>
-        <w:br/>
-        <w:br/>
-        <w:br/>
-        <w:br/>
-        <w:br/>
-        <w:br/>
-        <w:br/>
-        <w:br/>
-        <w:br/>
-        <w:br/>
-        <w:br/>
-        <w:br/>
-        <w:br/>
-        <w:br/>
-        <w:br/>
-        <w:br/>
-        <w:br/>
-        <w:br/>
-        <w:br/>
-        <w:br/>
-        <w:br/>
-        <w:br/>
-        <w:br/>
-        <w:br/>
-        <w:br/>
-        <w:br/>
-        <w:br/>
-        <w:br/>
-        <w:br/>
-        <w:br/>
-        <w:br/>
-        <w:br/>
-        <w:br/>
-        <w:br/>
-        <w:br/>
-        <w:br/>
-        <w:br/>
-        <w:br/>
-        <w:br/>
-        <w:br/>
-        <w:br/>
-        <w:br/>
-        <w:br/>
-        <w:br/>
-        <w:br/>
-        <w:br/>
-        <w:br/>
-        <w:br/>
-        <w:br/>
-        <w:br/>
-        <w:br/>
-        <w:br/>
-        <w:br/>
-        <w:br/>
-        <w:br/>
-        <w:br/>
-        <w:br/>
-        <w:br/>
-        <w:br/>
-        <w:br/>
-        <w:br/>
-        <w:br/>
-        <w:br/>
-        <w:br/>
-        <w:br/>
-        <w:br/>
-        <w:br/>
-        <w:br/>
-        <w:br/>
-        <w:br/>
-        <w:br/>
-        <w:br/>
-        <w:br/>
       </w:r>
     </w:p>
     <w:p>
@@ -4771,7 +4265,7 @@
           <w:sz w:val="18"/>
           <w:szCs w:val="18"/>
         </w:rPr>
-        <w:t xml:space="preserve">'    }.' </w:t>
+        <w:t>'    }.'</w:t>
       </w:r>
     </w:p>
     <w:p>
@@ -4807,8 +4301,6 @@
           <w:szCs w:val="18"/>
         </w:rPr>
         <w:t>'public void credit(double amount) {'</w:t>
-        <w:br/>
-        <w:br/>
       </w:r>
     </w:p>
     <w:p>
@@ -4860,7 +4352,7 @@
           <w:sz w:val="18"/>
           <w:szCs w:val="18"/>
         </w:rPr>
-        <w:t xml:space="preserve">'    }.' </w:t>
+        <w:t>'    }.'</w:t>
       </w:r>
     </w:p>
     <w:p>
@@ -4896,8 +4388,6 @@
           <w:szCs w:val="18"/>
         </w:rPr>
         <w:t>'public void debit(double amount) {'</w:t>
-        <w:br/>
-        <w:br/>
       </w:r>
     </w:p>
     <w:p>
@@ -5003,8 +4493,6 @@
           <w:szCs w:val="18"/>
         </w:rPr>
         <w:t>System.out.println("Insufficient balance.");</w:t>
-        <w:br/>
-        <w:br/>
       </w:r>
       <w:r>
         <w:rPr>
@@ -5074,7 +4562,7 @@
           <w:sz w:val="18"/>
           <w:szCs w:val="18"/>
         </w:rPr>
-        <w:t xml:space="preserve">'    }.' </w:t>
+        <w:t>'    }.'</w:t>
       </w:r>
     </w:p>
     <w:p>
@@ -5110,8 +4598,6 @@
           <w:szCs w:val="18"/>
         </w:rPr>
         <w:t>'public void transferTo(Account anotherAccount, double amount) {'</w:t>
-        <w:br/>
-        <w:br/>
       </w:r>
     </w:p>
     <w:p>
@@ -5164,8 +4650,6 @@
           <w:szCs w:val="18"/>
         </w:rPr>
         <w:t>debit(amount);</w:t>
-        <w:br/>
-        <w:br/>
       </w:r>
     </w:p>
     <w:p>
@@ -5245,8 +4729,6 @@
           <w:szCs w:val="18"/>
         </w:rPr>
         <w:t>System.out.println("Insufficient balance.");</w:t>
-        <w:br/>
-        <w:br/>
       </w:r>
       <w:r>
         <w:rPr>
@@ -5316,7 +4798,7 @@
           <w:sz w:val="18"/>
           <w:szCs w:val="18"/>
         </w:rPr>
-        <w:t xml:space="preserve">'    }.' </w:t>
+        <w:t>'    }.'</w:t>
       </w:r>
     </w:p>
     <w:p>

</xml_diff>